<commit_message>
pushed during a crash so not sure where i am at may be an error to do with array size there is a debug in there but not a try this version has spawning for enemy and player with framework but not implementation of enums of settings
</commit_message>
<xml_diff>
--- a/Notes peddlepirates.docx
+++ b/Notes peddlepirates.docx
@@ -187,6 +187,34 @@
         <w:t xml:space="preserve"> want script for control and where collision etc</w:t>
       </w:r>
     </w:p>
+    <w:p/>
+    <w:p>
+      <w:r>
+        <w:lastRenderedPageBreak/>
+        <w:t>Would be nice if the wake image’s alpha was related to speed</w:t>
+      </w:r>
+    </w:p>
+    <w:p>
+      <w:r>
+        <w:t xml:space="preserve">Make separate </w:t>
+      </w:r>
+      <w:proofErr w:type="spellStart"/>
+      <w:proofErr w:type="gramStart"/>
+      <w:r>
+        <w:t>hud</w:t>
+      </w:r>
+      <w:proofErr w:type="spellEnd"/>
+      <w:proofErr w:type="gramEnd"/>
+      <w:r>
+        <w:t xml:space="preserve"> canvas have it on a timer so turns off after your used to the game. Reappearing and showing rival too when battle cam is activated</w:t>
+      </w:r>
+    </w:p>
+    <w:p>
+      <w:r>
+        <w:t>Going to need to reverse the damage animation when receive health drop</w:t>
+      </w:r>
+    </w:p>
+    <w:p/>
     <w:p/>
     <w:p/>
     <w:sectPr>

</xml_diff>

<commit_message>
trying to get animator working on ai ship gamemode changes are persisting soneed aback up
</commit_message>
<xml_diff>
--- a/Notes peddlepirates.docx
+++ b/Notes peddlepirates.docx
@@ -214,6 +214,82 @@
         <w:t>Going to need to reverse the damage animation when receive health drop</w:t>
       </w:r>
     </w:p>
+    <w:p/>
+    <w:p/>
+    <w:p>
+      <w:pPr>
+        <w:rPr>
+          <w:u w:val="single"/>
+        </w:rPr>
+      </w:pPr>
+      <w:r>
+        <w:rPr>
+          <w:u w:val="single"/>
+        </w:rPr>
+        <w:t>Jobs to do with looks</w:t>
+      </w:r>
+    </w:p>
+    <w:p>
+      <w:pPr>
+        <w:rPr>
+          <w:u w:val="single"/>
+        </w:rPr>
+      </w:pPr>
+    </w:p>
+    <w:p>
+      <w:r>
+        <w:t xml:space="preserve">Watch a video to get </w:t>
+      </w:r>
+      <w:proofErr w:type="spellStart"/>
+      <w:r>
+        <w:t>meditaranian</w:t>
+      </w:r>
+      <w:proofErr w:type="spellEnd"/>
+      <w:r>
+        <w:t xml:space="preserve"> beach feel</w:t>
+      </w:r>
+    </w:p>
+    <w:p>
+      <w:r>
+        <w:t>Decorate</w:t>
+      </w:r>
+    </w:p>
+    <w:p>
+      <w:r>
+        <w:t>Warm lighting looks really cold at moment</w:t>
+      </w:r>
+    </w:p>
+    <w:p>
+      <w:r>
+        <w:t>Make it sparkly</w:t>
+      </w:r>
+    </w:p>
+    <w:p>
+      <w:r>
+        <w:t>Lower environment lighting</w:t>
+      </w:r>
+    </w:p>
+    <w:p>
+      <w:r>
+        <w:t>More directional</w:t>
+      </w:r>
+    </w:p>
+    <w:p>
+      <w:r>
+        <w:t>Warmer!</w:t>
+      </w:r>
+    </w:p>
+    <w:p>
+      <w:r>
+        <w:t>Sea brighter</w:t>
+      </w:r>
+    </w:p>
+    <w:p>
+      <w:r>
+        <w:t>Shadows harder crisper so more noticeable</w:t>
+      </w:r>
+    </w:p>
+    <w:p/>
     <w:p/>
     <w:p/>
     <w:p/>

</xml_diff>

<commit_message>
fixed force fire. Ahh! the cannon issue wasnt that i'd rotated by 90 to align with model but that when testing only done it at one angle and so had not seen that the firing doesnt use local position but global. some large changes as well layer to floats as think not sinking due to water colliding with colliders via navmesh. seems to be working really nicely
</commit_message>
<xml_diff>
--- a/Notes peddlepirates.docx
+++ b/Notes peddlepirates.docx
@@ -214,8 +214,95 @@
         <w:t>Going to need to reverse the damage animation when receive health drop</w:t>
       </w:r>
     </w:p>
-    <w:p/>
-    <w:p/>
+    <w:p>
+      <w:r>
+        <w:t xml:space="preserve">Canons stop firing when enemy dies so maybe check if health drops below zero cancel invoke and because ship now called destroyed shouldn’t start again – or just cancel invoke now and again like every second just to check. – </w:t>
+      </w:r>
+      <w:proofErr w:type="gramStart"/>
+      <w:r>
+        <w:t>sloppy</w:t>
+      </w:r>
+      <w:proofErr w:type="gramEnd"/>
+      <w:r>
+        <w:t xml:space="preserve"> solve.</w:t>
+      </w:r>
+    </w:p>
+    <w:p>
+      <w:r>
+        <w:t>Ai random choose circle direction so will stop facing each other when both try and circle</w:t>
+      </w:r>
+    </w:p>
+    <w:p>
+      <w:r>
+        <w:t xml:space="preserve">Taken a trigger collider off the player ship need to check collision </w:t>
+      </w:r>
+      <w:proofErr w:type="gramStart"/>
+      <w:r>
+        <w:t>a cannonball</w:t>
+      </w:r>
+      <w:proofErr w:type="gramEnd"/>
+      <w:r>
+        <w:t xml:space="preserve"> location detection</w:t>
+      </w:r>
+    </w:p>
+    <w:p>
+      <w:r>
+        <w:t xml:space="preserve">An </w:t>
+      </w:r>
+      <w:proofErr w:type="spellStart"/>
+      <w:r>
+        <w:t>ai</w:t>
+      </w:r>
+      <w:proofErr w:type="spellEnd"/>
+      <w:r>
+        <w:t xml:space="preserve"> got into a hill on the terrain, shouldn’t be possible because shouldn’t be on the </w:t>
+      </w:r>
+      <w:proofErr w:type="spellStart"/>
+      <w:r>
+        <w:t>nav</w:t>
+      </w:r>
+      <w:proofErr w:type="spellEnd"/>
+      <w:r>
+        <w:t xml:space="preserve"> mesh and it was sailing but couldn’t get out because of its colliders. Maybe need to </w:t>
+      </w:r>
+      <w:proofErr w:type="spellStart"/>
+      <w:r>
+        <w:t>rebake</w:t>
+      </w:r>
+      <w:proofErr w:type="spellEnd"/>
+      <w:r>
+        <w:t xml:space="preserve"> ensure terrain and </w:t>
+      </w:r>
+      <w:proofErr w:type="spellStart"/>
+      <w:r>
+        <w:t>navmesh</w:t>
+      </w:r>
+      <w:proofErr w:type="spellEnd"/>
+      <w:r>
+        <w:t xml:space="preserve"> baked together </w:t>
+      </w:r>
+      <w:proofErr w:type="spellStart"/>
+      <w:r>
+        <w:t>some how</w:t>
+      </w:r>
+      <w:proofErr w:type="spellEnd"/>
+      <w:r>
+        <w:t xml:space="preserve"> or look up exclusion zones though would be better automatic.I have </w:t>
+      </w:r>
+      <w:proofErr w:type="spellStart"/>
+      <w:r>
+        <w:t>childed</w:t>
+      </w:r>
+      <w:proofErr w:type="spellEnd"/>
+      <w:r>
+        <w:t xml:space="preserve"> the objects thought that would help</w:t>
+      </w:r>
+    </w:p>
+    <w:p>
+      <w:r>
+        <w:t>Code so sinks after animation finished</w:t>
+      </w:r>
+    </w:p>
     <w:p>
       <w:pPr>
         <w:rPr>
@@ -226,15 +313,56 @@
         <w:rPr>
           <w:u w:val="single"/>
         </w:rPr>
-        <w:t>Jobs to do with looks</w:t>
-      </w:r>
-    </w:p>
+        <w:t>Jobs to do with feel</w:t>
+      </w:r>
+    </w:p>
+    <w:p>
+      <w:r>
+        <w:t>Drinking music</w:t>
+      </w:r>
+    </w:p>
+    <w:p>
+      <w:r>
+        <w:t>Sound effects</w:t>
+      </w:r>
+    </w:p>
+    <w:p>
+      <w:r>
+        <w:t>Sea sound effect</w:t>
+      </w:r>
+    </w:p>
+    <w:p>
+      <w:r>
+        <w:t>Seagulls</w:t>
+      </w:r>
+    </w:p>
+    <w:p>
+      <w:proofErr w:type="gramStart"/>
+      <w:r>
+        <w:t>damage</w:t>
+      </w:r>
+      <w:proofErr w:type="gramEnd"/>
+    </w:p>
+    <w:p/>
     <w:p>
       <w:pPr>
         <w:rPr>
           <w:u w:val="single"/>
         </w:rPr>
       </w:pPr>
+      <w:r>
+        <w:rPr>
+          <w:u w:val="single"/>
+        </w:rPr>
+        <w:t>Jobs to do with looks</w:t>
+      </w:r>
+    </w:p>
+    <w:p>
+      <w:pPr>
+        <w:rPr>
+          <w:u w:val="single"/>
+        </w:rPr>
+      </w:pPr>
     </w:p>
     <w:p>
       <w:r>
@@ -281,6 +409,7 @@
     </w:p>
     <w:p>
       <w:r>
+        <w:lastRenderedPageBreak/>
         <w:t>Sea brighter</w:t>
       </w:r>
     </w:p>
@@ -289,6 +418,12 @@
         <w:t>Shadows harder crisper so more noticeable</w:t>
       </w:r>
     </w:p>
+    <w:p>
+      <w:r>
+        <w:t>Spray ff boats not go yellow</w:t>
+      </w:r>
+    </w:p>
+    <w:p/>
     <w:p/>
     <w:p/>
     <w:p/>

</xml_diff>

<commit_message>
adding some stuff to make it looks nice for when got the time
</commit_message>
<xml_diff>
--- a/Notes peddlepirates.docx
+++ b/Notes peddlepirates.docx
@@ -287,7 +287,15 @@
       </w:r>
       <w:proofErr w:type="spellEnd"/>
       <w:r>
-        <w:t xml:space="preserve"> or look up exclusion zones though would be better automatic.I have </w:t>
+        <w:t xml:space="preserve"> or look up exclusion zones though would be better </w:t>
+      </w:r>
+      <w:proofErr w:type="spellStart"/>
+      <w:r>
+        <w:t>automatic.I</w:t>
+      </w:r>
+      <w:proofErr w:type="spellEnd"/>
+      <w:r>
+        <w:t xml:space="preserve"> have </w:t>
       </w:r>
       <w:proofErr w:type="spellStart"/>
       <w:r>
@@ -303,6 +311,13 @@
         <w:t>Code so sinks after animation finished</w:t>
       </w:r>
     </w:p>
+    <w:p/>
+    <w:p>
+      <w:r>
+        <w:t>Make sprite sheet flip book of the bomb and keg using gimp run in animator</w:t>
+      </w:r>
+    </w:p>
+    <w:p/>
     <w:p>
       <w:pPr>
         <w:rPr>
@@ -394,6 +409,7 @@
     </w:p>
     <w:p>
       <w:r>
+        <w:lastRenderedPageBreak/>
         <w:t>Lower environment lighting</w:t>
       </w:r>
     </w:p>
@@ -409,7 +425,6 @@
     </w:p>
     <w:p>
       <w:r>
-        <w:lastRenderedPageBreak/>
         <w:t>Sea brighter</w:t>
       </w:r>
     </w:p>

</xml_diff>

<commit_message>
nice team select menu
</commit_message>
<xml_diff>
--- a/Notes peddlepirates.docx
+++ b/Notes peddlepirates.docx
@@ -3,24 +3,14 @@
 <w:document xmlns:ve="http://schemas.openxmlformats.org/markup-compatibility/2006" xmlns:o="urn:schemas-microsoft-com:office:office" xmlns:r="http://schemas.openxmlformats.org/officeDocument/2006/relationships" xmlns:m="http://schemas.openxmlformats.org/officeDocument/2006/math" xmlns:v="urn:schemas-microsoft-com:vml" xmlns:wp="http://schemas.openxmlformats.org/drawingml/2006/wordprocessingDrawing" xmlns:w10="urn:schemas-microsoft-com:office:word" xmlns:w="http://schemas.openxmlformats.org/wordprocessingml/2006/main" xmlns:wne="http://schemas.microsoft.com/office/word/2006/wordml">
   <w:body>
     <w:p>
-      <w:r>
-        <w:fldChar w:fldCharType="begin"/>
-      </w:r>
-      <w:r>
-        <w:instrText>HYPERLINK "https://www.makeuseof.com/tag/make-custom-game-controller-arduino-unity/"</w:instrText>
-      </w:r>
-      <w:r>
-        <w:fldChar w:fldCharType="separate"/>
-      </w:r>
-      <w:r>
-        <w:rPr>
-          <w:rStyle w:val="Hyperlink"/>
-        </w:rPr>
-        <w:t>https://www.makeuseof.com/tag/make-custom-game-controller-arduino-unity/</w:t>
-      </w:r>
-      <w:r>
-        <w:fldChar w:fldCharType="end"/>
-      </w:r>
+      <w:hyperlink r:id="rId4" w:history="1">
+        <w:r>
+          <w:rPr>
+            <w:rStyle w:val="Hyperlink"/>
+          </w:rPr>
+          <w:t>https://www.makeuseof.com/tag/make-custom-game-controller-arduino-unity/</w:t>
+        </w:r>
+      </w:hyperlink>
       <w:r>
         <w:t xml:space="preserve"> -useful bit of remapping code</w:t>
       </w:r>
@@ -28,15 +18,7 @@
     <w:p/>
     <w:p>
       <w:r>
-        <w:t xml:space="preserve">If cannonball trigger but the collider doesn’t can </w:t>
-      </w:r>
-      <w:proofErr w:type="spellStart"/>
-      <w:r>
-        <w:t>i</w:t>
-      </w:r>
-      <w:proofErr w:type="spellEnd"/>
-      <w:r>
-        <w:t xml:space="preserve"> still call on trigger in the collider without the trigger as well as the one without</w:t>
+        <w:t>If cannonball trigger but the collider doesn’t can i still call on trigger in the collider without the trigger as well as the one without</w:t>
       </w:r>
     </w:p>
     <w:p>
@@ -47,15 +29,7 @@
     <w:p/>
     <w:p>
       <w:r>
-        <w:t xml:space="preserve">Look into view port rectangle </w:t>
-      </w:r>
-      <w:proofErr w:type="spellStart"/>
-      <w:r>
-        <w:t>forsplit</w:t>
-      </w:r>
-      <w:proofErr w:type="spellEnd"/>
-      <w:r>
-        <w:t xml:space="preserve"> screen</w:t>
+        <w:t>Look into view port rectangle forsplit screen</w:t>
       </w:r>
     </w:p>
     <w:p>
@@ -63,33 +37,12 @@
         <w:t>Take triggers off colliders to make the boat collide</w:t>
       </w:r>
       <w:r>
-        <w:t xml:space="preserve"> </w:t>
-      </w:r>
-      <w:proofErr w:type="spellStart"/>
-      <w:r>
-        <w:t>freez</w:t>
-      </w:r>
-      <w:proofErr w:type="spellEnd"/>
-      <w:r>
-        <w:t xml:space="preserve"> x z rotation and y position but seems not to turn or very little, maybe because so little difference in angle force being applied need to check though think it is 30 degree</w:t>
-      </w:r>
-    </w:p>
-    <w:p>
-      <w:proofErr w:type="gramStart"/>
-      <w:r>
-        <w:t>Colliders</w:t>
-      </w:r>
-      <w:proofErr w:type="gramEnd"/>
-      <w:r>
-        <w:t xml:space="preserve"> </w:t>
-      </w:r>
-      <w:proofErr w:type="spellStart"/>
-      <w:r>
-        <w:t>strangley</w:t>
-      </w:r>
-      <w:proofErr w:type="spellEnd"/>
-      <w:r>
-        <w:t xml:space="preserve"> push up triggers too on the camera triggers</w:t>
+        <w:t xml:space="preserve"> freez x z rotation and y position but seems not to turn or very little, maybe because so little difference in angle force being applied need to check though think it is 30 degree</w:t>
+      </w:r>
+    </w:p>
+    <w:p>
+      <w:r>
+        <w:t>Colliders strangley push up triggers too on the camera triggers</w:t>
       </w:r>
     </w:p>
     <w:p>
@@ -114,30 +67,17 @@
     </w:p>
     <w:p>
       <w:r>
-        <w:t xml:space="preserve">Needs more speed to move </w:t>
-      </w:r>
-      <w:proofErr w:type="gramStart"/>
-      <w:r>
-        <w:t>too</w:t>
-      </w:r>
-      <w:proofErr w:type="gramEnd"/>
-    </w:p>
-    <w:p/>
-    <w:p>
-      <w:r>
-        <w:t xml:space="preserve">Could be useful for floating health boxes dropped when sink </w:t>
-      </w:r>
-      <w:proofErr w:type="spellStart"/>
-      <w:r>
-        <w:t>ai</w:t>
-      </w:r>
-      <w:proofErr w:type="spellEnd"/>
-      <w:r>
-        <w:t xml:space="preserve"> or would if dropped from sky it break the tone?</w:t>
-      </w:r>
-    </w:p>
-    <w:p>
-      <w:hyperlink r:id="rId4" w:history="1">
+        <w:t>Needs more speed to move too</w:t>
+      </w:r>
+    </w:p>
+    <w:p/>
+    <w:p>
+      <w:r>
+        <w:t>Could be useful for floating health boxes dropped when sink ai or would if dropped from sky it break the tone?</w:t>
+      </w:r>
+    </w:p>
+    <w:p>
+      <w:hyperlink r:id="rId5" w:history="1">
         <w:r>
           <w:rPr>
             <w:rStyle w:val="Hyperlink"/>
@@ -148,43 +88,19 @@
     </w:p>
     <w:p>
       <w:r>
-        <w:t xml:space="preserve">might be nice if health boxes give you the health you are + a percentage back so the more damaged you are by taking a fight more health you gain – </w:t>
-      </w:r>
-      <w:proofErr w:type="spellStart"/>
-      <w:r>
-        <w:t>insentive</w:t>
-      </w:r>
-      <w:proofErr w:type="spellEnd"/>
-      <w:r>
-        <w:t xml:space="preserve"> and comeback mechanic or reason to get health at the last moment!</w:t>
-      </w:r>
-    </w:p>
-    <w:p/>
-    <w:p>
-      <w:r>
-        <w:t xml:space="preserve">So if </w:t>
-      </w:r>
-      <w:proofErr w:type="spellStart"/>
-      <w:r>
-        <w:t>i</w:t>
-      </w:r>
-      <w:proofErr w:type="spellEnd"/>
-      <w:r>
-        <w:t xml:space="preserve"> used my colliders as also the triggers they could bump off stuff, and then the cannon balls could be the trigger this way could take damage and manage collision</w:t>
-      </w:r>
-    </w:p>
-    <w:p/>
-    <w:p>
-      <w:r>
-        <w:t xml:space="preserve">Architecture ship needs revising when do </w:t>
-      </w:r>
-      <w:proofErr w:type="spellStart"/>
-      <w:r>
-        <w:t>i</w:t>
-      </w:r>
-      <w:proofErr w:type="spellEnd"/>
-      <w:r>
-        <w:t xml:space="preserve"> want script for control and where collision etc</w:t>
+        <w:t>might be nice if health boxes give you the health you are + a percentage back so the more damaged you are by taking a fight more health you gain – insentive and comeback mechanic or reason to get health at the last moment!</w:t>
+      </w:r>
+    </w:p>
+    <w:p/>
+    <w:p>
+      <w:r>
+        <w:t>So if i used my colliders as also the triggers they could bump off stuff, and then the cannon balls could be the trigger this way could take damage and manage collision</w:t>
+      </w:r>
+    </w:p>
+    <w:p/>
+    <w:p>
+      <w:r>
+        <w:t>Architecture ship needs revising when do i want script for control and where collision etc</w:t>
       </w:r>
     </w:p>
     <w:p/>
@@ -196,17 +112,7 @@
     </w:p>
     <w:p>
       <w:r>
-        <w:t xml:space="preserve">Make separate </w:t>
-      </w:r>
-      <w:proofErr w:type="spellStart"/>
-      <w:proofErr w:type="gramStart"/>
-      <w:r>
-        <w:t>hud</w:t>
-      </w:r>
-      <w:proofErr w:type="spellEnd"/>
-      <w:proofErr w:type="gramEnd"/>
-      <w:r>
-        <w:t xml:space="preserve"> canvas have it on a timer so turns off after your used to the game. Reappearing and showing rival too when battle cam is activated</w:t>
+        <w:t>Make separate hud canvas have it on a timer so turns off after your used to the game. Reappearing and showing rival too when battle cam is activated</w:t>
       </w:r>
     </w:p>
     <w:p>
@@ -216,15 +122,7 @@
     </w:p>
     <w:p>
       <w:r>
-        <w:t xml:space="preserve">Canons stop firing when enemy dies so maybe check if health drops below zero cancel invoke and because ship now called destroyed shouldn’t start again – or just cancel invoke now and again like every second just to check. – </w:t>
-      </w:r>
-      <w:proofErr w:type="gramStart"/>
-      <w:r>
-        <w:t>sloppy</w:t>
-      </w:r>
-      <w:proofErr w:type="gramEnd"/>
-      <w:r>
-        <w:t xml:space="preserve"> solve.</w:t>
+        <w:t>Canons stop firing when enemy dies so maybe check if health drops below zero cancel invoke and because ship now called destroyed shouldn’t start again – or just cancel invoke now and again like every second just to check. – sloppy solve.</w:t>
       </w:r>
     </w:p>
     <w:p>
@@ -234,76 +132,12 @@
     </w:p>
     <w:p>
       <w:r>
-        <w:t xml:space="preserve">Taken a trigger collider off the player ship need to check collision </w:t>
-      </w:r>
-      <w:proofErr w:type="gramStart"/>
-      <w:r>
-        <w:t>a cannonball</w:t>
-      </w:r>
-      <w:proofErr w:type="gramEnd"/>
-      <w:r>
-        <w:t xml:space="preserve"> location detection</w:t>
-      </w:r>
-    </w:p>
-    <w:p>
-      <w:r>
-        <w:t xml:space="preserve">An </w:t>
-      </w:r>
-      <w:proofErr w:type="spellStart"/>
-      <w:r>
-        <w:t>ai</w:t>
-      </w:r>
-      <w:proofErr w:type="spellEnd"/>
-      <w:r>
-        <w:t xml:space="preserve"> got into a hill on the terrain, shouldn’t be possible because shouldn’t be on the </w:t>
-      </w:r>
-      <w:proofErr w:type="spellStart"/>
-      <w:r>
-        <w:t>nav</w:t>
-      </w:r>
-      <w:proofErr w:type="spellEnd"/>
-      <w:r>
-        <w:t xml:space="preserve"> mesh and it was sailing but couldn’t get out because of its colliders. Maybe need to </w:t>
-      </w:r>
-      <w:proofErr w:type="spellStart"/>
-      <w:r>
-        <w:t>rebake</w:t>
-      </w:r>
-      <w:proofErr w:type="spellEnd"/>
-      <w:r>
-        <w:t xml:space="preserve"> ensure terrain and </w:t>
-      </w:r>
-      <w:proofErr w:type="spellStart"/>
-      <w:r>
-        <w:t>navmesh</w:t>
-      </w:r>
-      <w:proofErr w:type="spellEnd"/>
-      <w:r>
-        <w:t xml:space="preserve"> baked together </w:t>
-      </w:r>
-      <w:proofErr w:type="spellStart"/>
-      <w:r>
-        <w:t>some how</w:t>
-      </w:r>
-      <w:proofErr w:type="spellEnd"/>
-      <w:r>
-        <w:t xml:space="preserve"> or look up exclusion zones though would be better </w:t>
-      </w:r>
-      <w:proofErr w:type="spellStart"/>
-      <w:r>
-        <w:t>automatic.I</w:t>
-      </w:r>
-      <w:proofErr w:type="spellEnd"/>
-      <w:r>
-        <w:t xml:space="preserve"> have </w:t>
-      </w:r>
-      <w:proofErr w:type="spellStart"/>
-      <w:r>
-        <w:t>childed</w:t>
-      </w:r>
-      <w:proofErr w:type="spellEnd"/>
-      <w:r>
-        <w:t xml:space="preserve"> the objects thought that would help</w:t>
+        <w:t>Taken a trigger collider off the player ship need to check collision a cannonball location detection</w:t>
+      </w:r>
+    </w:p>
+    <w:p>
+      <w:r>
+        <w:t>An ai got into a hill on the terrain, shouldn’t be possible because shouldn’t be on the nav mesh and it was sailing but couldn’t get out because of its colliders. Maybe need to rebake ensure terrain and navmesh baked together some how or look up exclusion zones though would be better automatic.I have childed the objects thought that would help</w:t>
       </w:r>
     </w:p>
     <w:p>
@@ -315,6 +149,11 @@
     <w:p>
       <w:r>
         <w:t>Make sprite sheet flip book of the bomb and keg using gimp run in animator</w:t>
+      </w:r>
+    </w:p>
+    <w:p>
+      <w:r>
+        <w:t>Enabling object in canvas cause crash apparently canvas groups can solve this so need to research it</w:t>
       </w:r>
     </w:p>
     <w:p/>
@@ -352,11 +191,9 @@
       </w:r>
     </w:p>
     <w:p>
-      <w:proofErr w:type="gramStart"/>
       <w:r>
         <w:t>damage</w:t>
       </w:r>
-      <w:proofErr w:type="gramEnd"/>
     </w:p>
     <w:p/>
     <w:p>
@@ -381,15 +218,7 @@
     </w:p>
     <w:p>
       <w:r>
-        <w:t xml:space="preserve">Watch a video to get </w:t>
-      </w:r>
-      <w:proofErr w:type="spellStart"/>
-      <w:r>
-        <w:t>meditaranian</w:t>
-      </w:r>
-      <w:proofErr w:type="spellEnd"/>
-      <w:r>
-        <w:t xml:space="preserve"> beach feel</w:t>
+        <w:t>Watch a video to get meditaranian beach feel</w:t>
       </w:r>
     </w:p>
     <w:p>
@@ -404,12 +233,12 @@
     </w:p>
     <w:p>
       <w:r>
+        <w:lastRenderedPageBreak/>
         <w:t>Make it sparkly</w:t>
       </w:r>
     </w:p>
     <w:p>
       <w:r>
-        <w:lastRenderedPageBreak/>
         <w:t>Lower environment lighting</w:t>
       </w:r>
     </w:p>

</xml_diff>

<commit_message>
before replaced script for gizmos with different scaling script
</commit_message>
<xml_diff>
--- a/Notes peddlepirates.docx
+++ b/Notes peddlepirates.docx
@@ -15,6 +15,11 @@
     <w:p>
       <w:r>
         <w:t>When team select arrow grows accumulating volts as hits end goes green timer for 3 seconds</w:t>
+      </w:r>
+    </w:p>
+    <w:p>
+      <w:r>
+        <w:t>When shrink team select not catch the jumps theyre scaled down</w:t>
       </w:r>
     </w:p>
     <w:p/>

</xml_diff>